<commit_message>
Ajout des textes dans Word
Séparation des tâches entre nous
</commit_message>
<xml_diff>
--- a/SuiviSprint1.docx
+++ b/SuiviSprint1.docx
@@ -20,25 +20,21 @@
         </w:rPr>
         <w:t xml:space="preserve"> </w:t>
       </w:r>
+      <w:proofErr w:type="spellStart"/>
       <w:r>
         <w:rPr>
           <w:u w:val="single"/>
           <w:lang w:val="fr-FR"/>
         </w:rPr>
-        <w:t>Étienne, Gabriel, L</w:t>
+        <w:t>Manbir</w:t>
       </w:r>
+      <w:proofErr w:type="spellEnd"/>
       <w:r>
         <w:rPr>
           <w:u w:val="single"/>
           <w:lang w:val="fr-FR"/>
         </w:rPr>
-        <w:t>uis, Andres</w:t>
-      </w:r>
-      <w:r>
-        <w:rPr>
-          <w:lang w:val="fr-FR"/>
-        </w:rPr>
-        <w:tab/>
+        <w:t>, Jimmy, Marc, Jad</w:t>
       </w:r>
       <w:r>
         <w:rPr>
@@ -202,12 +198,14 @@
                 <w:sz w:val="24"/>
               </w:rPr>
             </w:pPr>
+            <w:proofErr w:type="spellStart"/>
             <w:r>
               <w:rPr>
                 <w:sz w:val="24"/>
               </w:rPr>
-              <w:t>Étienne</w:t>
+              <w:t>Manbir</w:t>
             </w:r>
+            <w:proofErr w:type="spellEnd"/>
           </w:p>
         </w:tc>
         <w:tc>
@@ -223,20 +221,6 @@
                 <w:szCs w:val="24"/>
               </w:rPr>
             </w:pPr>
-            <w:r>
-              <w:rPr>
-                <w:sz w:val="24"/>
-                <w:szCs w:val="24"/>
-              </w:rPr>
-              <w:t xml:space="preserve">Travail sur </w:t>
-            </w:r>
-            <w:r>
-              <w:rPr>
-                <w:sz w:val="24"/>
-                <w:szCs w:val="24"/>
-              </w:rPr>
-              <w:t>la page index de l’application.</w:t>
-            </w:r>
           </w:p>
         </w:tc>
         <w:tc>
@@ -257,42 +241,7 @@
                 <w:sz w:val="24"/>
                 <w:szCs w:val="24"/>
               </w:rPr>
-              <w:t>Raffiner</w:t>
-            </w:r>
-            <w:r>
-              <w:rPr>
-                <w:sz w:val="24"/>
-                <w:szCs w:val="24"/>
-              </w:rPr>
-              <w:t xml:space="preserve"> la page</w:t>
-            </w:r>
-            <w:r>
-              <w:rPr>
-                <w:sz w:val="24"/>
-                <w:szCs w:val="24"/>
-              </w:rPr>
-              <w:t xml:space="preserve"> accueil</w:t>
-            </w:r>
-            <w:r>
-              <w:rPr>
-                <w:sz w:val="24"/>
-                <w:szCs w:val="24"/>
-              </w:rPr>
-              <w:t xml:space="preserve"> html et continuer les </w:t>
-            </w:r>
-            <w:r>
-              <w:rPr>
-                <w:sz w:val="24"/>
-                <w:szCs w:val="24"/>
-              </w:rPr>
-              <w:t xml:space="preserve">autres </w:t>
-            </w:r>
-            <w:r>
-              <w:rPr>
-                <w:sz w:val="24"/>
-                <w:szCs w:val="24"/>
-              </w:rPr>
-              <w:t>pages.</w:t>
+              <w:t>Correction du document Word (Analyse préliminaire)</w:t>
             </w:r>
           </w:p>
         </w:tc>
@@ -309,13 +258,6 @@
                 <w:szCs w:val="24"/>
               </w:rPr>
             </w:pPr>
-            <w:r>
-              <w:rPr>
-                <w:sz w:val="24"/>
-                <w:szCs w:val="24"/>
-              </w:rPr>
-              <w:t>Rien.</w:t>
-            </w:r>
           </w:p>
         </w:tc>
       </w:tr>
@@ -340,7 +282,7 @@
               <w:rPr>
                 <w:sz w:val="24"/>
               </w:rPr>
-              <w:t>Gabriel</w:t>
+              <w:t>Jimmy</w:t>
             </w:r>
           </w:p>
         </w:tc>
@@ -357,13 +299,6 @@
                 <w:szCs w:val="24"/>
               </w:rPr>
             </w:pPr>
-            <w:r>
-              <w:rPr>
-                <w:sz w:val="24"/>
-                <w:szCs w:val="24"/>
-              </w:rPr>
-              <w:t>Home page avec google maps.</w:t>
-            </w:r>
           </w:p>
         </w:tc>
         <w:tc>
@@ -384,7 +319,7 @@
                 <w:sz w:val="24"/>
                 <w:szCs w:val="24"/>
               </w:rPr>
-              <w:t>Modifier les paramètres du compte.</w:t>
+              <w:t>Diagramme de cas d’utilisation (Draw.io)</w:t>
             </w:r>
           </w:p>
         </w:tc>
@@ -401,13 +336,6 @@
                 <w:szCs w:val="24"/>
               </w:rPr>
             </w:pPr>
-            <w:r>
-              <w:rPr>
-                <w:sz w:val="24"/>
-                <w:szCs w:val="24"/>
-              </w:rPr>
-              <w:t>Google Maps ne veut pas géolocaliser.</w:t>
-            </w:r>
           </w:p>
         </w:tc>
       </w:tr>
@@ -432,13 +360,7 @@
               <w:rPr>
                 <w:sz w:val="24"/>
               </w:rPr>
-              <w:t>Adr</w:t>
-            </w:r>
-            <w:r>
-              <w:rPr>
-                <w:sz w:val="24"/>
-              </w:rPr>
-              <w:t>es</w:t>
+              <w:t>Marc</w:t>
             </w:r>
           </w:p>
         </w:tc>
@@ -455,13 +377,6 @@
                 <w:szCs w:val="24"/>
               </w:rPr>
             </w:pPr>
-            <w:r>
-              <w:rPr>
-                <w:sz w:val="24"/>
-                <w:szCs w:val="24"/>
-              </w:rPr>
-              <w:t>Ajout table calendrier, corriger document présentatif, correction du modèle de données.</w:t>
-            </w:r>
           </w:p>
         </w:tc>
         <w:tc>
@@ -482,21 +397,7 @@
                 <w:sz w:val="24"/>
                 <w:szCs w:val="24"/>
               </w:rPr>
-              <w:t xml:space="preserve">La page </w:t>
-            </w:r>
-            <w:r>
-              <w:rPr>
-                <w:sz w:val="24"/>
-                <w:szCs w:val="24"/>
-              </w:rPr>
-              <w:t>calendrier</w:t>
-            </w:r>
-            <w:r>
-              <w:rPr>
-                <w:sz w:val="24"/>
-                <w:szCs w:val="24"/>
-              </w:rPr>
-              <w:t>.</w:t>
+              <w:t>Organisateur de l’équipe (Trello)</w:t>
             </w:r>
           </w:p>
         </w:tc>
@@ -513,27 +414,6 @@
                 <w:szCs w:val="24"/>
               </w:rPr>
             </w:pPr>
-            <w:r>
-              <w:rPr>
-                <w:sz w:val="24"/>
-                <w:szCs w:val="24"/>
-              </w:rPr>
-              <w:t xml:space="preserve">SQL </w:t>
-            </w:r>
-            <w:r>
-              <w:rPr>
-                <w:sz w:val="24"/>
-                <w:szCs w:val="24"/>
-              </w:rPr>
-              <w:t>Data</w:t>
-            </w:r>
-            <w:r>
-              <w:rPr>
-                <w:sz w:val="24"/>
-                <w:szCs w:val="24"/>
-              </w:rPr>
-              <w:t xml:space="preserve"> modeler ne sauvegarde pas tous les détails.</w:t>
-            </w:r>
           </w:p>
         </w:tc>
       </w:tr>
@@ -559,7 +439,7 @@
                 <w:sz w:val="24"/>
               </w:rPr>
               <w:lastRenderedPageBreak/>
-              <w:t>Luis</w:t>
+              <w:t>Jad</w:t>
             </w:r>
           </w:p>
         </w:tc>
@@ -576,20 +456,6 @@
                 <w:szCs w:val="24"/>
               </w:rPr>
             </w:pPr>
-            <w:r>
-              <w:rPr>
-                <w:sz w:val="24"/>
-                <w:szCs w:val="24"/>
-              </w:rPr>
-              <w:t xml:space="preserve">Sécurité du centos/docket/bd, expérimentations sur apache tomcat changement de la configuration pour enlever la page par défaut, travail sur le home page et </w:t>
-            </w:r>
-            <w:r>
-              <w:rPr>
-                <w:sz w:val="24"/>
-                <w:szCs w:val="24"/>
-              </w:rPr>
-              <w:t>enregistrement.</w:t>
-            </w:r>
           </w:p>
         </w:tc>
         <w:tc>
@@ -610,7 +476,7 @@
                 <w:sz w:val="24"/>
                 <w:szCs w:val="24"/>
               </w:rPr>
-              <w:t>Ajouter un port pour docker</w:t>
+              <w:t>Mettre à jour le modèle de la BD</w:t>
             </w:r>
           </w:p>
         </w:tc>
@@ -627,27 +493,6 @@
                 <w:szCs w:val="24"/>
               </w:rPr>
             </w:pPr>
-            <w:r>
-              <w:rPr>
-                <w:sz w:val="24"/>
-                <w:szCs w:val="24"/>
-              </w:rPr>
-              <w:t xml:space="preserve">A failli détruire la base de </w:t>
-            </w:r>
-            <w:r>
-              <w:rPr>
-                <w:sz w:val="24"/>
-                <w:szCs w:val="24"/>
-              </w:rPr>
-              <w:t>données</w:t>
-            </w:r>
-            <w:r>
-              <w:rPr>
-                <w:sz w:val="24"/>
-                <w:szCs w:val="24"/>
-              </w:rPr>
-              <w:t xml:space="preserve"> mais la réparée.</w:t>
-            </w:r>
           </w:p>
         </w:tc>
       </w:tr>
@@ -662,6 +507,127 @@
     </w:sectPr>
   </w:body>
 </w:document>
+</file>
+
+<file path=word/numbering.xml><?xml version="1.0" encoding="utf-8"?>
+<w:numbering xmlns:wpc="http://schemas.microsoft.com/office/word/2010/wordprocessingCanvas" xmlns:cx="http://schemas.microsoft.com/office/drawing/2014/chartex" xmlns:cx1="http://schemas.microsoft.com/office/drawing/2015/9/8/chartex" xmlns:cx2="http://schemas.microsoft.com/office/drawing/2015/10/21/chartex" xmlns:cx3="http://schemas.microsoft.com/office/drawing/2016/5/9/chartex" xmlns:cx4="http://schemas.microsoft.com/office/drawing/2016/5/10/chartex" xmlns:cx5="http://schemas.microsoft.com/office/drawing/2016/5/11/chartex" xmlns:cx6="http://schemas.microsoft.com/office/drawing/2016/5/12/chartex" xmlns:cx7="http://schemas.microsoft.com/office/drawing/2016/5/13/chartex" xmlns:cx8="http://schemas.microsoft.com/office/drawing/2016/5/14/chartex" xmlns:mc="http://schemas.openxmlformats.org/markup-compatibility/2006" xmlns:aink="http://schemas.microsoft.com/office/drawing/2016/ink" xmlns:am3d="http://schemas.microsoft.com/office/drawing/2017/model3d" xmlns:o="urn:schemas-microsoft-com:office:office" xmlns:oel="http://schemas.microsoft.com/office/2019/extlst" xmlns:r="http://schemas.openxmlformats.org/officeDocument/2006/relationships" xmlns:m="http://schemas.openxmlformats.org/officeDocument/2006/math" xmlns:v="urn:schemas-microsoft-com:vml" xmlns:wp14="http://schemas.microsoft.com/office/word/2010/wordprocessingDrawing" xmlns:wp="http://schemas.openxmlformats.org/drawingml/2006/wordprocessingDrawing" xmlns:w10="urn:schemas-microsoft-com:office:word" xmlns:w="http://schemas.openxmlformats.org/wordprocessingml/2006/main" xmlns:w14="http://schemas.microsoft.com/office/word/2010/wordml" xmlns:w15="http://schemas.microsoft.com/office/word/2012/wordml" xmlns:w16cex="http://schemas.microsoft.com/office/word/2018/wordml/cex" xmlns:w16cid="http://schemas.microsoft.com/office/word/2016/wordml/cid" xmlns:w16="http://schemas.microsoft.com/office/word/2018/wordml" xmlns:w16sdtdh="http://schemas.microsoft.com/office/word/2020/wordml/sdtdatahash" xmlns:w16se="http://schemas.microsoft.com/office/word/2015/wordml/symex" xmlns:wpg="http://schemas.microsoft.com/office/word/2010/wordprocessingGroup" xmlns:wpi="http://schemas.microsoft.com/office/word/2010/wordprocessingInk" xmlns:wne="http://schemas.microsoft.com/office/word/2006/wordml" xmlns:wps="http://schemas.microsoft.com/office/word/2010/wordprocessingShape" mc:Ignorable="w14 w15 w16se w16cid w16 w16cex w16sdtdh wp14">
+  <w:abstractNum w:abstractNumId="0" w15:restartNumberingAfterBreak="0">
+    <w:nsid w:val="7DAF6A0C"/>
+    <w:multiLevelType w:val="hybridMultilevel"/>
+    <w:tmpl w:val="57804B1E"/>
+    <w:lvl w:ilvl="0" w:tplc="0C0C0001">
+      <w:start w:val="1"/>
+      <w:numFmt w:val="bullet"/>
+      <w:lvlText w:val=""/>
+      <w:lvlJc w:val="left"/>
+      <w:pPr>
+        <w:ind w:left="720" w:hanging="360"/>
+      </w:pPr>
+      <w:rPr>
+        <w:rFonts w:ascii="Symbol" w:hAnsi="Symbol" w:hint="default"/>
+      </w:rPr>
+    </w:lvl>
+    <w:lvl w:ilvl="1" w:tplc="0C0C0003" w:tentative="1">
+      <w:start w:val="1"/>
+      <w:numFmt w:val="bullet"/>
+      <w:lvlText w:val="o"/>
+      <w:lvlJc w:val="left"/>
+      <w:pPr>
+        <w:ind w:left="1440" w:hanging="360"/>
+      </w:pPr>
+      <w:rPr>
+        <w:rFonts w:ascii="Courier New" w:hAnsi="Courier New" w:cs="Courier New" w:hint="default"/>
+      </w:rPr>
+    </w:lvl>
+    <w:lvl w:ilvl="2" w:tplc="0C0C0005" w:tentative="1">
+      <w:start w:val="1"/>
+      <w:numFmt w:val="bullet"/>
+      <w:lvlText w:val=""/>
+      <w:lvlJc w:val="left"/>
+      <w:pPr>
+        <w:ind w:left="2160" w:hanging="360"/>
+      </w:pPr>
+      <w:rPr>
+        <w:rFonts w:ascii="Wingdings" w:hAnsi="Wingdings" w:hint="default"/>
+      </w:rPr>
+    </w:lvl>
+    <w:lvl w:ilvl="3" w:tplc="0C0C0001" w:tentative="1">
+      <w:start w:val="1"/>
+      <w:numFmt w:val="bullet"/>
+      <w:lvlText w:val=""/>
+      <w:lvlJc w:val="left"/>
+      <w:pPr>
+        <w:ind w:left="2880" w:hanging="360"/>
+      </w:pPr>
+      <w:rPr>
+        <w:rFonts w:ascii="Symbol" w:hAnsi="Symbol" w:hint="default"/>
+      </w:rPr>
+    </w:lvl>
+    <w:lvl w:ilvl="4" w:tplc="0C0C0003" w:tentative="1">
+      <w:start w:val="1"/>
+      <w:numFmt w:val="bullet"/>
+      <w:lvlText w:val="o"/>
+      <w:lvlJc w:val="left"/>
+      <w:pPr>
+        <w:ind w:left="3600" w:hanging="360"/>
+      </w:pPr>
+      <w:rPr>
+        <w:rFonts w:ascii="Courier New" w:hAnsi="Courier New" w:cs="Courier New" w:hint="default"/>
+      </w:rPr>
+    </w:lvl>
+    <w:lvl w:ilvl="5" w:tplc="0C0C0005" w:tentative="1">
+      <w:start w:val="1"/>
+      <w:numFmt w:val="bullet"/>
+      <w:lvlText w:val=""/>
+      <w:lvlJc w:val="left"/>
+      <w:pPr>
+        <w:ind w:left="4320" w:hanging="360"/>
+      </w:pPr>
+      <w:rPr>
+        <w:rFonts w:ascii="Wingdings" w:hAnsi="Wingdings" w:hint="default"/>
+      </w:rPr>
+    </w:lvl>
+    <w:lvl w:ilvl="6" w:tplc="0C0C0001" w:tentative="1">
+      <w:start w:val="1"/>
+      <w:numFmt w:val="bullet"/>
+      <w:lvlText w:val=""/>
+      <w:lvlJc w:val="left"/>
+      <w:pPr>
+        <w:ind w:left="5040" w:hanging="360"/>
+      </w:pPr>
+      <w:rPr>
+        <w:rFonts w:ascii="Symbol" w:hAnsi="Symbol" w:hint="default"/>
+      </w:rPr>
+    </w:lvl>
+    <w:lvl w:ilvl="7" w:tplc="0C0C0003" w:tentative="1">
+      <w:start w:val="1"/>
+      <w:numFmt w:val="bullet"/>
+      <w:lvlText w:val="o"/>
+      <w:lvlJc w:val="left"/>
+      <w:pPr>
+        <w:ind w:left="5760" w:hanging="360"/>
+      </w:pPr>
+      <w:rPr>
+        <w:rFonts w:ascii="Courier New" w:hAnsi="Courier New" w:cs="Courier New" w:hint="default"/>
+      </w:rPr>
+    </w:lvl>
+    <w:lvl w:ilvl="8" w:tplc="0C0C0005" w:tentative="1">
+      <w:start w:val="1"/>
+      <w:numFmt w:val="bullet"/>
+      <w:lvlText w:val=""/>
+      <w:lvlJc w:val="left"/>
+      <w:pPr>
+        <w:ind w:left="6480" w:hanging="360"/>
+      </w:pPr>
+      <w:rPr>
+        <w:rFonts w:ascii="Wingdings" w:hAnsi="Wingdings" w:hint="default"/>
+      </w:rPr>
+    </w:lvl>
+  </w:abstractNum>
+  <w:num w:numId="1" w16cid:durableId="2096049024">
+    <w:abstractNumId w:val="0"/>
+  </w:num>
+</w:numbering>
 </file>
 
 <file path=word/styles.xml><?xml version="1.0" encoding="utf-8"?>
@@ -1263,6 +1229,17 @@
       <w:szCs w:val="16"/>
     </w:rPr>
   </w:style>
+  <w:style w:type="paragraph" w:styleId="Paragraphedeliste">
+    <w:name w:val="List Paragraph"/>
+    <w:basedOn w:val="Normal"/>
+    <w:uiPriority w:val="34"/>
+    <w:qFormat/>
+    <w:rsid w:val="0031030A"/>
+    <w:pPr>
+      <w:ind w:left="720"/>
+      <w:contextualSpacing/>
+    </w:pPr>
+  </w:style>
 </w:styles>
 </file>
 

</xml_diff>

<commit_message>
Ajout du lien Trello dans le word
</commit_message>
<xml_diff>
--- a/SuiviSprint1.docx
+++ b/SuiviSprint1.docx
@@ -5,6 +5,7 @@
     <w:p>
       <w:pPr>
         <w:rPr>
+          <w:u w:val="single"/>
           <w:lang w:val="fr-FR"/>
         </w:rPr>
       </w:pPr>
@@ -107,9 +108,25 @@
         <w:tab/>
       </w:r>
     </w:p>
+    <w:p>
+      <w:pPr>
+        <w:rPr>
+          <w:lang w:val="fr-FR"/>
+        </w:rPr>
+      </w:pPr>
+      <w:hyperlink r:id="rId6" w:history="1">
+        <w:r>
+          <w:rPr>
+            <w:rStyle w:val="Hyperlink"/>
+            <w:lang w:val="fr-FR"/>
+          </w:rPr>
+          <w:t>https://trello.com/invite/b/5LwsItnO/ATTI6ca4be1bd3d3879f7c036f65a098853160F45506/tableau-all-nighters</w:t>
+        </w:r>
+      </w:hyperlink>
+    </w:p>
     <w:tbl>
       <w:tblPr>
-        <w:tblStyle w:val="Grilleclaire"/>
+        <w:tblStyle w:val="LightGrid"/>
         <w:tblW w:w="11252" w:type="dxa"/>
         <w:tblLook w:val="04A0" w:firstRow="1" w:lastRow="0" w:firstColumn="1" w:lastColumn="0" w:noHBand="0" w:noVBand="1"/>
       </w:tblPr>
@@ -1030,13 +1047,13 @@
     <w:qFormat/>
     <w:rsid w:val="005A1CB5"/>
   </w:style>
-  <w:style w:type="character" w:default="1" w:styleId="Policepardfaut">
+  <w:style w:type="character" w:default="1" w:styleId="DefaultParagraphFont">
     <w:name w:val="Default Paragraph Font"/>
     <w:uiPriority w:val="1"/>
     <w:semiHidden/>
     <w:unhideWhenUsed/>
   </w:style>
-  <w:style w:type="table" w:default="1" w:styleId="TableauNormal">
+  <w:style w:type="table" w:default="1" w:styleId="TableNormal">
     <w:name w:val="Normal Table"/>
     <w:uiPriority w:val="99"/>
     <w:semiHidden/>
@@ -1051,15 +1068,15 @@
       </w:tblCellMar>
     </w:tblPr>
   </w:style>
-  <w:style w:type="numbering" w:default="1" w:styleId="Aucuneliste">
+  <w:style w:type="numbering" w:default="1" w:styleId="NoList">
     <w:name w:val="No List"/>
     <w:uiPriority w:val="99"/>
     <w:semiHidden/>
     <w:unhideWhenUsed/>
   </w:style>
-  <w:style w:type="table" w:styleId="Grilledutableau">
+  <w:style w:type="table" w:styleId="TableGrid">
     <w:name w:val="Table Grid"/>
-    <w:basedOn w:val="TableauNormal"/>
+    <w:basedOn w:val="TableNormal"/>
     <w:uiPriority w:val="59"/>
     <w:rsid w:val="00A22242"/>
     <w:pPr>
@@ -1076,9 +1093,9 @@
       </w:tblBorders>
     </w:tblPr>
   </w:style>
-  <w:style w:type="table" w:styleId="Grilleclaire">
+  <w:style w:type="table" w:styleId="LightGrid">
     <w:name w:val="Light Grid"/>
-    <w:basedOn w:val="TableauNormal"/>
+    <w:basedOn w:val="TableNormal"/>
     <w:uiPriority w:val="62"/>
     <w:rsid w:val="00A22242"/>
     <w:pPr>
@@ -1199,10 +1216,10 @@
       </w:tcPr>
     </w:tblStylePr>
   </w:style>
-  <w:style w:type="paragraph" w:styleId="Textedebulles">
+  <w:style w:type="paragraph" w:styleId="BalloonText">
     <w:name w:val="Balloon Text"/>
     <w:basedOn w:val="Normal"/>
-    <w:link w:val="TextedebullesCar"/>
+    <w:link w:val="BalloonTextChar"/>
     <w:uiPriority w:val="99"/>
     <w:semiHidden/>
     <w:unhideWhenUsed/>
@@ -1216,10 +1233,10 @@
       <w:szCs w:val="16"/>
     </w:rPr>
   </w:style>
-  <w:style w:type="character" w:customStyle="1" w:styleId="TextedebullesCar">
-    <w:name w:val="Texte de bulles Car"/>
-    <w:basedOn w:val="Policepardfaut"/>
-    <w:link w:val="Textedebulles"/>
+  <w:style w:type="character" w:customStyle="1" w:styleId="BalloonTextChar">
+    <w:name w:val="Balloon Text Char"/>
+    <w:basedOn w:val="DefaultParagraphFont"/>
+    <w:link w:val="BalloonText"/>
     <w:uiPriority w:val="99"/>
     <w:semiHidden/>
     <w:rsid w:val="006F43E7"/>
@@ -1229,7 +1246,7 @@
       <w:szCs w:val="16"/>
     </w:rPr>
   </w:style>
-  <w:style w:type="paragraph" w:styleId="Paragraphedeliste">
+  <w:style w:type="paragraph" w:styleId="ListParagraph">
     <w:name w:val="List Paragraph"/>
     <w:basedOn w:val="Normal"/>
     <w:uiPriority w:val="34"/>
@@ -1239,6 +1256,29 @@
       <w:ind w:left="720"/>
       <w:contextualSpacing/>
     </w:pPr>
+  </w:style>
+  <w:style w:type="character" w:styleId="Hyperlink">
+    <w:name w:val="Hyperlink"/>
+    <w:basedOn w:val="DefaultParagraphFont"/>
+    <w:uiPriority w:val="99"/>
+    <w:unhideWhenUsed/>
+    <w:rsid w:val="008C2D8E"/>
+    <w:rPr>
+      <w:color w:val="0000FF" w:themeColor="hyperlink"/>
+      <w:u w:val="single"/>
+    </w:rPr>
+  </w:style>
+  <w:style w:type="character" w:styleId="UnresolvedMention">
+    <w:name w:val="Unresolved Mention"/>
+    <w:basedOn w:val="DefaultParagraphFont"/>
+    <w:uiPriority w:val="99"/>
+    <w:semiHidden/>
+    <w:unhideWhenUsed/>
+    <w:rsid w:val="008C2D8E"/>
+    <w:rPr>
+      <w:color w:val="605E5C"/>
+      <w:shd w:val="clear" w:color="auto" w:fill="E1DFDD"/>
+    </w:rPr>
   </w:style>
 </w:styles>
 </file>

</xml_diff>

<commit_message>
Ajouter tache dans document word et excel
</commit_message>
<xml_diff>
--- a/SuiviSprint1.docx
+++ b/SuiviSprint1.docx
@@ -21,21 +21,12 @@
         </w:rPr>
         <w:t xml:space="preserve"> </w:t>
       </w:r>
-      <w:proofErr w:type="spellStart"/>
       <w:r>
         <w:rPr>
           <w:u w:val="single"/>
           <w:lang w:val="fr-FR"/>
         </w:rPr>
-        <w:t>Manbir</w:t>
-      </w:r>
-      <w:proofErr w:type="spellEnd"/>
-      <w:r>
-        <w:rPr>
-          <w:u w:val="single"/>
-          <w:lang w:val="fr-FR"/>
-        </w:rPr>
-        <w:t>, Jimmy, Marc, Jad</w:t>
+        <w:t>Manbir, Jimmy, Marc, Jad</w:t>
       </w:r>
       <w:r>
         <w:rPr>
@@ -85,7 +76,7 @@
           <w:noProof/>
           <w:u w:val="single"/>
         </w:rPr>
-        <w:t>2024-02-07</w:t>
+        <w:t>2024-02-12</w:t>
       </w:r>
       <w:r>
         <w:rPr>
@@ -215,14 +206,12 @@
                 <w:sz w:val="24"/>
               </w:rPr>
             </w:pPr>
-            <w:proofErr w:type="spellStart"/>
             <w:r>
               <w:rPr>
                 <w:sz w:val="24"/>
               </w:rPr>
               <w:t>Manbir</w:t>
             </w:r>
-            <w:proofErr w:type="spellEnd"/>
           </w:p>
         </w:tc>
         <w:tc>
@@ -238,6 +227,45 @@
                 <w:szCs w:val="24"/>
               </w:rPr>
             </w:pPr>
+            <w:r>
+              <w:rPr>
+                <w:sz w:val="24"/>
+                <w:szCs w:val="24"/>
+              </w:rPr>
+              <w:t>Cas d’utilisation</w:t>
+            </w:r>
+          </w:p>
+          <w:p>
+            <w:pPr>
+              <w:cnfStyle w:val="000000100000" w:firstRow="0" w:lastRow="0" w:firstColumn="0" w:lastColumn="0" w:oddVBand="0" w:evenVBand="0" w:oddHBand="1" w:evenHBand="0" w:firstRowFirstColumn="0" w:firstRowLastColumn="0" w:lastRowFirstColumn="0" w:lastRowLastColumn="0"/>
+              <w:rPr>
+                <w:sz w:val="24"/>
+                <w:szCs w:val="24"/>
+              </w:rPr>
+            </w:pPr>
+          </w:p>
+          <w:p>
+            <w:pPr>
+              <w:cnfStyle w:val="000000100000" w:firstRow="0" w:lastRow="0" w:firstColumn="0" w:lastColumn="0" w:oddVBand="0" w:evenVBand="0" w:oddHBand="1" w:evenHBand="0" w:firstRowFirstColumn="0" w:firstRowLastColumn="0" w:lastRowFirstColumn="0" w:lastRowLastColumn="0"/>
+              <w:rPr>
+                <w:sz w:val="24"/>
+                <w:szCs w:val="24"/>
+              </w:rPr>
+            </w:pPr>
+            <w:r>
+              <w:rPr>
+                <w:sz w:val="24"/>
+                <w:szCs w:val="24"/>
+              </w:rPr>
+              <w:t>Correction du code html, css, page accueil</w:t>
+            </w:r>
+            <w:r>
+              <w:rPr>
+                <w:sz w:val="24"/>
+                <w:szCs w:val="24"/>
+              </w:rPr>
+              <w:t xml:space="preserve"> (partie contact)</w:t>
+            </w:r>
           </w:p>
         </w:tc>
         <w:tc>
@@ -258,7 +286,7 @@
                 <w:sz w:val="24"/>
                 <w:szCs w:val="24"/>
               </w:rPr>
-              <w:t>Correction du document Word (Analyse préliminaire)</w:t>
+              <w:t>Correction du document word</w:t>
             </w:r>
           </w:p>
         </w:tc>
@@ -316,6 +344,61 @@
                 <w:szCs w:val="24"/>
               </w:rPr>
             </w:pPr>
+            <w:r>
+              <w:rPr>
+                <w:sz w:val="24"/>
+                <w:szCs w:val="24"/>
+              </w:rPr>
+              <w:t xml:space="preserve">Page accueil </w:t>
+            </w:r>
+            <w:r>
+              <w:rPr>
+                <w:sz w:val="24"/>
+                <w:szCs w:val="24"/>
+              </w:rPr>
+              <w:t>(section</w:t>
+            </w:r>
+            <w:r>
+              <w:rPr>
+                <w:sz w:val="24"/>
+                <w:szCs w:val="24"/>
+              </w:rPr>
+              <w:t xml:space="preserve"> haut + barre de recherche)</w:t>
+            </w:r>
+          </w:p>
+          <w:p>
+            <w:pPr>
+              <w:cnfStyle w:val="000000010000" w:firstRow="0" w:lastRow="0" w:firstColumn="0" w:lastColumn="0" w:oddVBand="0" w:evenVBand="0" w:oddHBand="0" w:evenHBand="1" w:firstRowFirstColumn="0" w:firstRowLastColumn="0" w:lastRowFirstColumn="0" w:lastRowLastColumn="0"/>
+              <w:rPr>
+                <w:sz w:val="24"/>
+                <w:szCs w:val="24"/>
+              </w:rPr>
+            </w:pPr>
+          </w:p>
+          <w:p>
+            <w:pPr>
+              <w:cnfStyle w:val="000000010000" w:firstRow="0" w:lastRow="0" w:firstColumn="0" w:lastColumn="0" w:oddVBand="0" w:evenVBand="0" w:oddHBand="0" w:evenHBand="1" w:firstRowFirstColumn="0" w:firstRowLastColumn="0" w:lastRowFirstColumn="0" w:lastRowLastColumn="0"/>
+              <w:rPr>
+                <w:sz w:val="24"/>
+                <w:szCs w:val="24"/>
+              </w:rPr>
+            </w:pPr>
+            <w:r>
+              <w:rPr>
+                <w:sz w:val="24"/>
+                <w:szCs w:val="24"/>
+              </w:rPr>
+              <w:t>Aidé placer image en arrière-plan</w:t>
+            </w:r>
+          </w:p>
+          <w:p>
+            <w:pPr>
+              <w:cnfStyle w:val="000000010000" w:firstRow="0" w:lastRow="0" w:firstColumn="0" w:lastColumn="0" w:oddVBand="0" w:evenVBand="0" w:oddHBand="0" w:evenHBand="1" w:firstRowFirstColumn="0" w:firstRowLastColumn="0" w:lastRowFirstColumn="0" w:lastRowLastColumn="0"/>
+              <w:rPr>
+                <w:sz w:val="24"/>
+                <w:szCs w:val="24"/>
+              </w:rPr>
+            </w:pPr>
           </w:p>
         </w:tc>
         <w:tc>
@@ -336,7 +419,14 @@
                 <w:sz w:val="24"/>
                 <w:szCs w:val="24"/>
               </w:rPr>
-              <w:t>Diagramme de cas d’utilisation (Draw.io)</w:t>
+              <w:t xml:space="preserve">Améliorer page </w:t>
+            </w:r>
+            <w:r>
+              <w:rPr>
+                <w:sz w:val="24"/>
+                <w:szCs w:val="24"/>
+              </w:rPr>
+              <w:t>accueil</w:t>
             </w:r>
           </w:p>
         </w:tc>
@@ -394,6 +484,29 @@
                 <w:szCs w:val="24"/>
               </w:rPr>
             </w:pPr>
+            <w:r>
+              <w:rPr>
+                <w:sz w:val="24"/>
+                <w:szCs w:val="24"/>
+              </w:rPr>
+              <w:t>Page accueil (section contact)</w:t>
+            </w:r>
+          </w:p>
+          <w:p>
+            <w:pPr>
+              <w:cnfStyle w:val="000000100000" w:firstRow="0" w:lastRow="0" w:firstColumn="0" w:lastColumn="0" w:oddVBand="0" w:evenVBand="0" w:oddHBand="1" w:evenHBand="0" w:firstRowFirstColumn="0" w:firstRowLastColumn="0" w:lastRowFirstColumn="0" w:lastRowLastColumn="0"/>
+              <w:rPr>
+                <w:sz w:val="24"/>
+                <w:szCs w:val="24"/>
+              </w:rPr>
+            </w:pPr>
+            <w:r>
+              <w:rPr>
+                <w:sz w:val="24"/>
+                <w:szCs w:val="24"/>
+              </w:rPr>
+              <w:t>Organisateur de l’équipe (Trello)</w:t>
+            </w:r>
           </w:p>
         </w:tc>
         <w:tc>
@@ -414,7 +527,7 @@
                 <w:sz w:val="24"/>
                 <w:szCs w:val="24"/>
               </w:rPr>
-              <w:t>Organisateur de l’équipe (Trello)</w:t>
+              <w:t>Commencer page login</w:t>
             </w:r>
           </w:p>
         </w:tc>
@@ -473,6 +586,43 @@
                 <w:szCs w:val="24"/>
               </w:rPr>
             </w:pPr>
+            <w:r>
+              <w:rPr>
+                <w:sz w:val="24"/>
+                <w:szCs w:val="24"/>
+              </w:rPr>
+              <w:t xml:space="preserve">Fais la </w:t>
+            </w:r>
+            <w:r>
+              <w:rPr>
+                <w:sz w:val="24"/>
+                <w:szCs w:val="24"/>
+              </w:rPr>
+              <w:t>carousselle</w:t>
+            </w:r>
+            <w:r>
+              <w:rPr>
+                <w:sz w:val="24"/>
+                <w:szCs w:val="24"/>
+              </w:rPr>
+              <w:t xml:space="preserve"> (5-6 images avec données)</w:t>
+            </w:r>
+          </w:p>
+          <w:p>
+            <w:pPr>
+              <w:cnfStyle w:val="000000010000" w:firstRow="0" w:lastRow="0" w:firstColumn="0" w:lastColumn="0" w:oddVBand="0" w:evenVBand="0" w:oddHBand="0" w:evenHBand="1" w:firstRowFirstColumn="0" w:firstRowLastColumn="0" w:lastRowFirstColumn="0" w:lastRowLastColumn="0"/>
+              <w:rPr>
+                <w:sz w:val="24"/>
+                <w:szCs w:val="24"/>
+              </w:rPr>
+            </w:pPr>
+            <w:r>
+              <w:rPr>
+                <w:sz w:val="24"/>
+                <w:szCs w:val="24"/>
+              </w:rPr>
+              <w:t>Aidé à faire page accueil</w:t>
+            </w:r>
           </w:p>
         </w:tc>
         <w:tc>

</xml_diff>

<commit_message>
Modification du Word (SuiviSprint)
</commit_message>
<xml_diff>
--- a/SuiviSprint1.docx
+++ b/SuiviSprint1.docx
@@ -21,12 +21,21 @@
         </w:rPr>
         <w:t xml:space="preserve"> </w:t>
       </w:r>
+      <w:proofErr w:type="spellStart"/>
       <w:r>
         <w:rPr>
           <w:u w:val="single"/>
           <w:lang w:val="fr-FR"/>
         </w:rPr>
-        <w:t>Manbir, Jimmy, Marc, Jad</w:t>
+        <w:t>Manbir</w:t>
+      </w:r>
+      <w:proofErr w:type="spellEnd"/>
+      <w:r>
+        <w:rPr>
+          <w:u w:val="single"/>
+          <w:lang w:val="fr-FR"/>
+        </w:rPr>
+        <w:t>, Jimmy, Marc, Jad</w:t>
       </w:r>
       <w:r>
         <w:rPr>
@@ -76,7 +85,7 @@
           <w:noProof/>
           <w:u w:val="single"/>
         </w:rPr>
-        <w:t>2024-02-14</w:t>
+        <w:t>2024-02-21</w:t>
       </w:r>
       <w:r>
         <w:rPr>
@@ -206,12 +215,14 @@
                 <w:sz w:val="24"/>
               </w:rPr>
             </w:pPr>
+            <w:proofErr w:type="spellStart"/>
             <w:r>
               <w:rPr>
                 <w:sz w:val="24"/>
               </w:rPr>
               <w:t>Manbir</w:t>
             </w:r>
+            <w:proofErr w:type="spellEnd"/>
           </w:p>
         </w:tc>
         <w:tc>
@@ -257,7 +268,23 @@
                 <w:sz w:val="24"/>
                 <w:szCs w:val="24"/>
               </w:rPr>
-              <w:t>Correction du code html, css, page accueil</w:t>
+              <w:t xml:space="preserve">Correction du code html, </w:t>
+            </w:r>
+            <w:proofErr w:type="spellStart"/>
+            <w:r>
+              <w:rPr>
+                <w:sz w:val="24"/>
+                <w:szCs w:val="24"/>
+              </w:rPr>
+              <w:t>css</w:t>
+            </w:r>
+            <w:proofErr w:type="spellEnd"/>
+            <w:r>
+              <w:rPr>
+                <w:sz w:val="24"/>
+                <w:szCs w:val="24"/>
+              </w:rPr>
+              <w:t>, page accueil</w:t>
             </w:r>
             <w:r>
               <w:rPr>
@@ -266,6 +293,65 @@
               </w:rPr>
               <w:t xml:space="preserve"> (partie contact)</w:t>
             </w:r>
+          </w:p>
+          <w:p>
+            <w:pPr>
+              <w:cnfStyle w:val="000000100000" w:firstRow="0" w:lastRow="0" w:firstColumn="0" w:lastColumn="0" w:oddVBand="0" w:evenVBand="0" w:oddHBand="1" w:evenHBand="0" w:firstRowFirstColumn="0" w:firstRowLastColumn="0" w:lastRowFirstColumn="0" w:lastRowLastColumn="0"/>
+              <w:rPr>
+                <w:sz w:val="24"/>
+                <w:szCs w:val="24"/>
+              </w:rPr>
+            </w:pPr>
+          </w:p>
+          <w:p>
+            <w:pPr>
+              <w:cnfStyle w:val="000000100000" w:firstRow="0" w:lastRow="0" w:firstColumn="0" w:lastColumn="0" w:oddVBand="0" w:evenVBand="0" w:oddHBand="1" w:evenHBand="0" w:firstRowFirstColumn="0" w:firstRowLastColumn="0" w:lastRowFirstColumn="0" w:lastRowLastColumn="0"/>
+              <w:rPr>
+                <w:sz w:val="24"/>
+                <w:szCs w:val="24"/>
+              </w:rPr>
+            </w:pPr>
+            <w:r>
+              <w:rPr>
+                <w:sz w:val="24"/>
+                <w:szCs w:val="24"/>
+              </w:rPr>
+              <w:t>Aide dans la page Connexion</w:t>
+            </w:r>
+          </w:p>
+          <w:p>
+            <w:pPr>
+              <w:cnfStyle w:val="000000100000" w:firstRow="0" w:lastRow="0" w:firstColumn="0" w:lastColumn="0" w:oddVBand="0" w:evenVBand="0" w:oddHBand="1" w:evenHBand="0" w:firstRowFirstColumn="0" w:firstRowLastColumn="0" w:lastRowFirstColumn="0" w:lastRowLastColumn="0"/>
+              <w:rPr>
+                <w:sz w:val="24"/>
+                <w:szCs w:val="24"/>
+              </w:rPr>
+            </w:pPr>
+          </w:p>
+          <w:p>
+            <w:pPr>
+              <w:cnfStyle w:val="000000100000" w:firstRow="0" w:lastRow="0" w:firstColumn="0" w:lastColumn="0" w:oddVBand="0" w:evenVBand="0" w:oddHBand="1" w:evenHBand="0" w:firstRowFirstColumn="0" w:firstRowLastColumn="0" w:lastRowFirstColumn="0" w:lastRowLastColumn="0"/>
+              <w:rPr>
+                <w:sz w:val="24"/>
+                <w:szCs w:val="24"/>
+              </w:rPr>
+            </w:pPr>
+            <w:r>
+              <w:rPr>
+                <w:sz w:val="24"/>
+                <w:szCs w:val="24"/>
+              </w:rPr>
+              <w:t xml:space="preserve">Correction du document </w:t>
+            </w:r>
+            <w:proofErr w:type="spellStart"/>
+            <w:r>
+              <w:rPr>
+                <w:sz w:val="24"/>
+                <w:szCs w:val="24"/>
+              </w:rPr>
+              <w:t>word</w:t>
+            </w:r>
+            <w:proofErr w:type="spellEnd"/>
           </w:p>
         </w:tc>
         <w:tc>
@@ -281,13 +367,6 @@
                 <w:szCs w:val="24"/>
               </w:rPr>
             </w:pPr>
-            <w:r>
-              <w:rPr>
-                <w:sz w:val="24"/>
-                <w:szCs w:val="24"/>
-              </w:rPr>
-              <w:t>Correction du document word</w:t>
-            </w:r>
           </w:p>
         </w:tc>
         <w:tc>
@@ -400,6 +479,31 @@
               </w:rPr>
             </w:pPr>
           </w:p>
+          <w:p>
+            <w:pPr>
+              <w:cnfStyle w:val="000000010000" w:firstRow="0" w:lastRow="0" w:firstColumn="0" w:lastColumn="0" w:oddVBand="0" w:evenVBand="0" w:oddHBand="0" w:evenHBand="1" w:firstRowFirstColumn="0" w:firstRowLastColumn="0" w:lastRowFirstColumn="0" w:lastRowLastColumn="0"/>
+              <w:rPr>
+                <w:sz w:val="24"/>
+                <w:szCs w:val="24"/>
+              </w:rPr>
+            </w:pPr>
+          </w:p>
+          <w:p>
+            <w:pPr>
+              <w:cnfStyle w:val="000000010000" w:firstRow="0" w:lastRow="0" w:firstColumn="0" w:lastColumn="0" w:oddVBand="0" w:evenVBand="0" w:oddHBand="0" w:evenHBand="1" w:firstRowFirstColumn="0" w:firstRowLastColumn="0" w:lastRowFirstColumn="0" w:lastRowLastColumn="0"/>
+              <w:rPr>
+                <w:sz w:val="24"/>
+                <w:szCs w:val="24"/>
+              </w:rPr>
+            </w:pPr>
+            <w:r>
+              <w:rPr>
+                <w:sz w:val="24"/>
+                <w:szCs w:val="24"/>
+              </w:rPr>
+              <w:t>Améliorer page accueil (afficher l’entête)</w:t>
+            </w:r>
+          </w:p>
         </w:tc>
         <w:tc>
           <w:tcPr>
@@ -429,20 +533,6 @@
                 <w:szCs w:val="24"/>
               </w:rPr>
             </w:pPr>
-            <w:r>
-              <w:rPr>
-                <w:sz w:val="24"/>
-                <w:szCs w:val="24"/>
-              </w:rPr>
-              <w:t>Améliorer page accueil</w:t>
-            </w:r>
-            <w:r>
-              <w:rPr>
-                <w:sz w:val="24"/>
-                <w:szCs w:val="24"/>
-              </w:rPr>
-              <w:t xml:space="preserve"> (afficher l’entête)</w:t>
-            </w:r>
           </w:p>
         </w:tc>
       </w:tr>
@@ -508,6 +598,38 @@
               <w:t>Organisateur de l’équipe (Trello)</w:t>
             </w:r>
           </w:p>
+          <w:p>
+            <w:pPr>
+              <w:cnfStyle w:val="000000100000" w:firstRow="0" w:lastRow="0" w:firstColumn="0" w:lastColumn="0" w:oddVBand="0" w:evenVBand="0" w:oddHBand="1" w:evenHBand="0" w:firstRowFirstColumn="0" w:firstRowLastColumn="0" w:lastRowFirstColumn="0" w:lastRowLastColumn="0"/>
+              <w:rPr>
+                <w:sz w:val="24"/>
+                <w:szCs w:val="24"/>
+              </w:rPr>
+            </w:pPr>
+          </w:p>
+          <w:p>
+            <w:pPr>
+              <w:cnfStyle w:val="000000100000" w:firstRow="0" w:lastRow="0" w:firstColumn="0" w:lastColumn="0" w:oddVBand="0" w:evenVBand="0" w:oddHBand="1" w:evenHBand="0" w:firstRowFirstColumn="0" w:firstRowLastColumn="0" w:lastRowFirstColumn="0" w:lastRowLastColumn="0"/>
+              <w:rPr>
+                <w:sz w:val="24"/>
+                <w:szCs w:val="24"/>
+              </w:rPr>
+            </w:pPr>
+            <w:r>
+              <w:rPr>
+                <w:sz w:val="24"/>
+                <w:szCs w:val="24"/>
+              </w:rPr>
+              <w:t>Commencer page Connex</w:t>
+            </w:r>
+            <w:r>
+              <w:rPr>
+                <w:sz w:val="24"/>
+                <w:szCs w:val="24"/>
+              </w:rPr>
+              <w:t>ion</w:t>
+            </w:r>
+          </w:p>
         </w:tc>
         <w:tc>
           <w:tcPr>
@@ -522,13 +644,6 @@
                 <w:szCs w:val="24"/>
               </w:rPr>
             </w:pPr>
-            <w:r>
-              <w:rPr>
-                <w:sz w:val="24"/>
-                <w:szCs w:val="24"/>
-              </w:rPr>
-              <w:t>Commencer page login</w:t>
-            </w:r>
           </w:p>
         </w:tc>
         <w:tc>
@@ -593,6 +708,7 @@
               </w:rPr>
               <w:t xml:space="preserve">Fais la </w:t>
             </w:r>
+            <w:proofErr w:type="spellStart"/>
             <w:r>
               <w:rPr>
                 <w:sz w:val="24"/>
@@ -600,6 +716,7 @@
               </w:rPr>
               <w:t>carousselle</w:t>
             </w:r>
+            <w:proofErr w:type="spellEnd"/>
             <w:r>
               <w:rPr>
                 <w:sz w:val="24"/>
@@ -622,6 +739,13 @@
                 <w:szCs w:val="24"/>
               </w:rPr>
               <w:t>Aidé à faire page accueil</w:t>
+            </w:r>
+            <w:r>
+              <w:rPr>
+                <w:sz w:val="24"/>
+                <w:szCs w:val="24"/>
+              </w:rPr>
+              <w:t xml:space="preserve"> + Page Connexion</w:t>
             </w:r>
           </w:p>
         </w:tc>

</xml_diff>